<commit_message>
removed Pdb concept (now all in CstProgram)
</commit_message>
<xml_diff>
--- a/docs/assets/ANNA_Guide.docx
+++ b/docs/assets/ANNA_Guide.docx
@@ -1924,21 +1924,7 @@
                 <w:rStyle w:val="Hyperlink"/>
                 <w:noProof/>
               </w:rPr>
-              <w:t>Style Gu</w:t>
-            </w:r>
-            <w:r>
-              <w:rPr>
-                <w:rStyle w:val="Hyperlink"/>
-                <w:noProof/>
-              </w:rPr>
-              <w:t>i</w:t>
-            </w:r>
-            <w:r>
-              <w:rPr>
-                <w:rStyle w:val="Hyperlink"/>
-                <w:noProof/>
-              </w:rPr>
-              <w:t>de</w:t>
+              <w:t>Style Guide</w:t>
             </w:r>
             <w:r>
               <w:rPr>
@@ -14831,10 +14817,7 @@
         <w:t>2</w:t>
       </w:r>
       <w:r>
-        <w:t xml:space="preserve"> and Imm6 with whitespace.  Instead, you can use expressions like </w:t>
-      </w:r>
-      <w:r>
-        <w:t>"</w:t>
+        <w:t xml:space="preserve"> and Imm6 with whitespace.  Instead, you can use expressions like "</w:t>
       </w:r>
       <w:proofErr w:type="spellStart"/>
       <w:r>
@@ -14853,13 +14836,7 @@
         <w:t xml:space="preserve"> r1 r6+1</w:t>
       </w:r>
       <w:r>
-        <w:t>"</w:t>
-      </w:r>
-      <w:r>
-        <w:t xml:space="preserve">.  This makes code that uses a frame pointer (FP) to access local variables much more intuitive, as in </w:t>
-      </w:r>
-      <w:r>
-        <w:t>"</w:t>
+        <w:t>".  This makes code that uses a frame pointer (FP) to access local variables much more intuitive, as in "</w:t>
       </w:r>
       <w:proofErr w:type="spellStart"/>
       <w:r>
@@ -14878,10 +14855,7 @@
         <w:t xml:space="preserve"> r1 rFP-2</w:t>
       </w:r>
       <w:r>
-        <w:t>"</w:t>
-      </w:r>
-      <w:r>
-        <w:t>.</w:t>
+        <w:t>".</w:t>
       </w:r>
     </w:p>
     <w:p>
@@ -14973,10 +14947,7 @@
         <w:t>stack: .def 0x8000</w:t>
       </w:r>
       <w:r>
-        <w:t>".</w:t>
-      </w:r>
-      <w:r>
-        <w:t xml:space="preserve"> </w:t>
+        <w:t xml:space="preserve">". </w:t>
       </w:r>
     </w:p>
     <w:p>
@@ -15142,25 +15113,7 @@
       <w:proofErr w:type="spellEnd"/>
       <w:proofErr w:type="gramEnd"/>
       <w:r>
-        <w:t>: Assigns a</w:t>
-      </w:r>
-      <w:r>
-        <w:t>n</w:t>
-      </w:r>
-      <w:r>
-        <w:t xml:space="preserve"> </w:t>
-      </w:r>
-      <w:r>
-        <w:t>alias</w:t>
-      </w:r>
-      <w:r>
-        <w:t xml:space="preserve"> to a </w:t>
-      </w:r>
-      <w:r>
-        <w:t>register</w:t>
-      </w:r>
-      <w:r>
-        <w:t>, such as "</w:t>
+        <w:t>: Assigns an alias to a register, such as "</w:t>
       </w:r>
       <w:r>
         <w:rPr>
@@ -15202,10 +15155,7 @@
         <w:t xml:space="preserve"> r7</w:t>
       </w:r>
       <w:r>
-        <w:t>".</w:t>
-      </w:r>
-      <w:r>
-        <w:t xml:space="preserve">  All aliases must begin with </w:t>
+        <w:t xml:space="preserve">".  All aliases must begin with </w:t>
       </w:r>
       <w:r>
         <w:rPr>
@@ -16847,13 +16797,31 @@
           <w:szCs w:val="22"/>
         </w:rPr>
       </w:pPr>
+      <w:proofErr w:type="spellStart"/>
       <w:r>
         <w:rPr>
           <w:rFonts w:ascii="Courier New" w:hAnsi="Courier New" w:cs="Courier New"/>
           <w:sz w:val="22"/>
           <w:szCs w:val="22"/>
         </w:rPr>
-        <w:t>anna your_filename.asm</w:t>
+        <w:t>anna</w:t>
+      </w:r>
+      <w:r>
+        <w:rPr>
+          <w:rFonts w:ascii="Courier New" w:hAnsi="Courier New" w:cs="Courier New"/>
+          <w:sz w:val="22"/>
+          <w:szCs w:val="22"/>
+        </w:rPr>
+        <w:t>sim</w:t>
+      </w:r>
+      <w:proofErr w:type="spellEnd"/>
+      <w:r>
+        <w:rPr>
+          <w:rFonts w:ascii="Courier New" w:hAnsi="Courier New" w:cs="Courier New"/>
+          <w:sz w:val="22"/>
+          <w:szCs w:val="22"/>
+        </w:rPr>
+        <w:t xml:space="preserve"> your_filename.asm</w:t>
       </w:r>
     </w:p>
     <w:p/>
@@ -16878,11 +16846,25 @@
           <w:szCs w:val="20"/>
         </w:rPr>
       </w:pPr>
+      <w:proofErr w:type="spellStart"/>
       <w:r>
         <w:rPr>
           <w:szCs w:val="20"/>
         </w:rPr>
-        <w:t xml:space="preserve">anna your_filename.asm -m </w:t>
+        <w:t>anna</w:t>
+      </w:r>
+      <w:r>
+        <w:rPr>
+          <w:szCs w:val="20"/>
+        </w:rPr>
+        <w:t>sim</w:t>
+      </w:r>
+      <w:proofErr w:type="spellEnd"/>
+      <w:r>
+        <w:rPr>
+          <w:szCs w:val="20"/>
+        </w:rPr>
+        <w:t xml:space="preserve"> your_filename.asm -m </w:t>
       </w:r>
       <w:proofErr w:type="spellStart"/>
       <w:r>
@@ -16921,40 +16903,62 @@
         <w:pStyle w:val="Code"/>
         <w:jc w:val="left"/>
         <w:rPr>
-          <w:szCs w:val="20"/>
-        </w:rPr>
-      </w:pPr>
-      <w:r>
-        <w:rPr>
-          <w:szCs w:val="20"/>
-        </w:rPr>
-        <w:t>anna your_filename.asm --</w:t>
-      </w:r>
+          <w:sz w:val="18"/>
+          <w:szCs w:val="18"/>
+        </w:rPr>
+      </w:pPr>
       <w:proofErr w:type="spellStart"/>
       <w:r>
         <w:rPr>
-          <w:szCs w:val="20"/>
+          <w:sz w:val="18"/>
+          <w:szCs w:val="18"/>
+        </w:rPr>
+        <w:t>anna</w:t>
+      </w:r>
+      <w:r>
+        <w:rPr>
+          <w:sz w:val="18"/>
+          <w:szCs w:val="18"/>
+        </w:rPr>
+        <w:t>sim</w:t>
+      </w:r>
+      <w:proofErr w:type="spellEnd"/>
+      <w:r>
+        <w:rPr>
+          <w:sz w:val="18"/>
+          <w:szCs w:val="18"/>
+        </w:rPr>
+        <w:t xml:space="preserve"> your_filename.asm --</w:t>
+      </w:r>
+      <w:proofErr w:type="spellStart"/>
+      <w:r>
+        <w:rPr>
+          <w:sz w:val="18"/>
+          <w:szCs w:val="18"/>
         </w:rPr>
         <w:t>disasm</w:t>
       </w:r>
       <w:proofErr w:type="spellEnd"/>
       <w:r>
         <w:rPr>
-          <w:szCs w:val="20"/>
+          <w:sz w:val="18"/>
+          <w:szCs w:val="18"/>
         </w:rPr>
         <w:t xml:space="preserve"> </w:t>
       </w:r>
       <w:proofErr w:type="spellStart"/>
       <w:r>
         <w:rPr>
-          <w:szCs w:val="20"/>
+          <w:sz w:val="18"/>
+          <w:szCs w:val="18"/>
         </w:rPr>
         <w:t>your_</w:t>
       </w:r>
       <w:proofErr w:type="gramStart"/>
       <w:r>
         <w:rPr>
-          <w:szCs w:val="20"/>
+          <w:sz w:val="18"/>
+          <w:szCs w:val="18"/>
         </w:rPr>
         <w:t>filename.dasm</w:t>
       </w:r>
@@ -16962,14 +16966,16 @@
       <w:proofErr w:type="gramEnd"/>
       <w:r>
         <w:rPr>
-          <w:szCs w:val="20"/>
+          <w:sz w:val="18"/>
+          <w:szCs w:val="18"/>
         </w:rPr>
         <w:t xml:space="preserve"> -m </w:t>
       </w:r>
       <w:proofErr w:type="spellStart"/>
       <w:r>
         <w:rPr>
-          <w:szCs w:val="20"/>
+          <w:sz w:val="18"/>
+          <w:szCs w:val="18"/>
         </w:rPr>
         <w:t>your_memfile.mem</w:t>
       </w:r>
@@ -17324,30 +17330,44 @@
           <w:lang w:bidi="ar-SA"/>
         </w:rPr>
       </w:pPr>
+      <w:proofErr w:type="spellStart"/>
       <w:r>
         <w:rPr>
           <w:lang w:bidi="ar-SA"/>
         </w:rPr>
-        <w:t>anna your_filename.asm -r</w:t>
-      </w:r>
-    </w:p>
-    <w:p>
-      <w:pPr>
+        <w:t>anna</w:t>
+      </w:r>
+      <w:r>
         <w:rPr>
           <w:lang w:bidi="ar-SA"/>
         </w:rPr>
-      </w:pPr>
-    </w:p>
-    <w:p>
-      <w:pPr>
+        <w:t>sim</w:t>
+      </w:r>
+      <w:proofErr w:type="spellEnd"/>
+      <w:r>
         <w:rPr>
           <w:lang w:bidi="ar-SA"/>
         </w:rPr>
-      </w:pPr>
-      <w:r>
+        <w:t xml:space="preserve"> your_filename.asm -r</w:t>
+      </w:r>
+    </w:p>
+    <w:p>
+      <w:pPr>
         <w:rPr>
           <w:lang w:bidi="ar-SA"/>
         </w:rPr>
+      </w:pPr>
+    </w:p>
+    <w:p>
+      <w:pPr>
+        <w:rPr>
+          <w:lang w:bidi="ar-SA"/>
+        </w:rPr>
+      </w:pPr>
+      <w:r>
+        <w:rPr>
+          <w:lang w:bidi="ar-SA"/>
+        </w:rPr>
         <w:t xml:space="preserve">You can trace execution of your program with the </w:t>
       </w:r>
       <w:r>
@@ -17370,11 +17390,502 @@
           <w:lang w:bidi="ar-SA"/>
         </w:rPr>
       </w:pPr>
+      <w:proofErr w:type="spellStart"/>
       <w:r>
         <w:rPr>
           <w:lang w:bidi="ar-SA"/>
         </w:rPr>
-        <w:t>anna your_filename.asm -r -t</w:t>
+        <w:t>anna</w:t>
+      </w:r>
+      <w:r>
+        <w:rPr>
+          <w:lang w:bidi="ar-SA"/>
+        </w:rPr>
+        <w:t>sim</w:t>
+      </w:r>
+      <w:proofErr w:type="spellEnd"/>
+      <w:r>
+        <w:rPr>
+          <w:lang w:bidi="ar-SA"/>
+        </w:rPr>
+        <w:t xml:space="preserve"> your_filename.asm -r -t</w:t>
+      </w:r>
+    </w:p>
+    <w:p>
+      <w:pPr>
+        <w:rPr>
+          <w:lang w:bidi="ar-SA"/>
+        </w:rPr>
+      </w:pPr>
+    </w:p>
+    <w:p>
+      <w:r>
+        <w:t xml:space="preserve">The </w:t>
+      </w:r>
+      <w:r>
+        <w:t>trace</w:t>
+      </w:r>
+      <w:r>
+        <w:t xml:space="preserve"> </w:t>
+      </w:r>
+      <w:r>
+        <w:t>output</w:t>
+      </w:r>
+      <w:r>
+        <w:t xml:space="preserve"> will look like the following:</w:t>
+      </w:r>
+    </w:p>
+    <w:tbl>
+      <w:tblPr>
+        <w:tblStyle w:val="TableGrid0"/>
+        <w:tblW w:w="0" w:type="auto"/>
+        <w:tblInd w:w="10" w:type="dxa"/>
+        <w:tblLook w:val="04A0" w:firstRow="1" w:lastRow="0" w:firstColumn="1" w:lastColumn="0" w:noHBand="0" w:noVBand="1"/>
+      </w:tblPr>
+      <w:tblGrid>
+        <w:gridCol w:w="8623"/>
+      </w:tblGrid>
+      <w:tr>
+        <w:tc>
+          <w:tcPr>
+            <w:tcW w:w="8633" w:type="dxa"/>
+          </w:tcPr>
+          <w:p>
+            <w:pPr>
+              <w:ind w:left="0" w:firstLine="0"/>
+              <w:rPr>
+                <w:rFonts w:ascii="Courier New" w:hAnsi="Courier New" w:cs="Courier New"/>
+                <w:sz w:val="18"/>
+                <w:szCs w:val="18"/>
+              </w:rPr>
+            </w:pPr>
+            <w:r>
+              <w:rPr>
+                <w:rFonts w:ascii="Courier New" w:hAnsi="Courier New" w:cs="Courier New"/>
+                <w:sz w:val="18"/>
+                <w:szCs w:val="18"/>
+              </w:rPr>
+              <w:t xml:space="preserve">[0004: 0x493f] loop: </w:t>
+            </w:r>
+            <w:proofErr w:type="spellStart"/>
+            <w:r>
+              <w:rPr>
+                <w:rFonts w:ascii="Courier New" w:hAnsi="Courier New" w:cs="Courier New"/>
+                <w:sz w:val="18"/>
+                <w:szCs w:val="18"/>
+              </w:rPr>
+              <w:t>addi</w:t>
+            </w:r>
+            <w:proofErr w:type="spellEnd"/>
+            <w:r>
+              <w:rPr>
+                <w:rFonts w:ascii="Courier New" w:hAnsi="Courier New" w:cs="Courier New"/>
+                <w:sz w:val="18"/>
+                <w:szCs w:val="18"/>
+              </w:rPr>
+              <w:t xml:space="preserve">    r4 </w:t>
+            </w:r>
+            <w:proofErr w:type="spellStart"/>
+            <w:r>
+              <w:rPr>
+                <w:rFonts w:ascii="Courier New" w:hAnsi="Courier New" w:cs="Courier New"/>
+                <w:sz w:val="18"/>
+                <w:szCs w:val="18"/>
+              </w:rPr>
+              <w:t>r4</w:t>
+            </w:r>
+            <w:proofErr w:type="spellEnd"/>
+            <w:r>
+              <w:rPr>
+                <w:rFonts w:ascii="Courier New" w:hAnsi="Courier New" w:cs="Courier New"/>
+                <w:sz w:val="18"/>
+                <w:szCs w:val="18"/>
+              </w:rPr>
+              <w:t xml:space="preserve"> -1    </w:t>
+            </w:r>
+            <w:proofErr w:type="gramStart"/>
+            <w:r>
+              <w:rPr>
+                <w:rFonts w:ascii="Courier New" w:hAnsi="Courier New" w:cs="Courier New"/>
+                <w:sz w:val="18"/>
+                <w:szCs w:val="18"/>
+              </w:rPr>
+              <w:t>|  r</w:t>
+            </w:r>
+            <w:proofErr w:type="gramEnd"/>
+            <w:r>
+              <w:rPr>
+                <w:rFonts w:ascii="Courier New" w:hAnsi="Courier New" w:cs="Courier New"/>
+                <w:sz w:val="18"/>
+                <w:szCs w:val="18"/>
+              </w:rPr>
+              <w:t>4: 0x0001</w:t>
+            </w:r>
+          </w:p>
+          <w:p>
+            <w:pPr>
+              <w:ind w:left="0" w:firstLine="0"/>
+              <w:rPr>
+                <w:rFonts w:ascii="Courier New" w:hAnsi="Courier New" w:cs="Courier New"/>
+                <w:sz w:val="18"/>
+                <w:szCs w:val="18"/>
+              </w:rPr>
+            </w:pPr>
+            <w:r>
+              <w:rPr>
+                <w:rFonts w:ascii="Courier New" w:hAnsi="Courier New" w:cs="Courier New"/>
+                <w:sz w:val="18"/>
+                <w:szCs w:val="18"/>
+              </w:rPr>
+              <w:t xml:space="preserve">[0005: 0xa805]       </w:t>
+            </w:r>
+            <w:proofErr w:type="spellStart"/>
+            <w:r>
+              <w:rPr>
+                <w:rFonts w:ascii="Courier New" w:hAnsi="Courier New" w:cs="Courier New"/>
+                <w:sz w:val="18"/>
+                <w:szCs w:val="18"/>
+              </w:rPr>
+              <w:t>beq</w:t>
+            </w:r>
+            <w:proofErr w:type="spellEnd"/>
+            <w:r>
+              <w:rPr>
+                <w:rFonts w:ascii="Courier New" w:hAnsi="Courier New" w:cs="Courier New"/>
+                <w:sz w:val="18"/>
+                <w:szCs w:val="18"/>
+              </w:rPr>
+              <w:t xml:space="preserve">     r4 &amp;end     |</w:t>
+            </w:r>
+          </w:p>
+          <w:p>
+            <w:pPr>
+              <w:ind w:left="0" w:firstLine="0"/>
+              <w:rPr>
+                <w:rFonts w:ascii="Courier New" w:hAnsi="Courier New" w:cs="Courier New"/>
+                <w:sz w:val="18"/>
+                <w:szCs w:val="18"/>
+              </w:rPr>
+            </w:pPr>
+            <w:r>
+              <w:rPr>
+                <w:rFonts w:ascii="Courier New" w:hAnsi="Courier New" w:cs="Courier New"/>
+                <w:sz w:val="18"/>
+                <w:szCs w:val="18"/>
+              </w:rPr>
+              <w:t xml:space="preserve">[0006: 0x0650]       add     r3 r1 r2    </w:t>
+            </w:r>
+            <w:proofErr w:type="gramStart"/>
+            <w:r>
+              <w:rPr>
+                <w:rFonts w:ascii="Courier New" w:hAnsi="Courier New" w:cs="Courier New"/>
+                <w:sz w:val="18"/>
+                <w:szCs w:val="18"/>
+              </w:rPr>
+              <w:t>|  r</w:t>
+            </w:r>
+            <w:proofErr w:type="gramEnd"/>
+            <w:r>
+              <w:rPr>
+                <w:rFonts w:ascii="Courier New" w:hAnsi="Courier New" w:cs="Courier New"/>
+                <w:sz w:val="18"/>
+                <w:szCs w:val="18"/>
+              </w:rPr>
+              <w:t>3: 0x0008</w:t>
+            </w:r>
+          </w:p>
+          <w:p>
+            <w:pPr>
+              <w:ind w:left="0" w:firstLine="0"/>
+              <w:rPr>
+                <w:rFonts w:ascii="Courier New" w:hAnsi="Courier New" w:cs="Courier New"/>
+                <w:sz w:val="18"/>
+                <w:szCs w:val="18"/>
+              </w:rPr>
+            </w:pPr>
+            <w:r>
+              <w:rPr>
+                <w:rFonts w:ascii="Courier New" w:hAnsi="Courier New" w:cs="Courier New"/>
+                <w:sz w:val="18"/>
+                <w:szCs w:val="18"/>
+              </w:rPr>
+              <w:t xml:space="preserve">[0007: 0x0280]       add     r1 r2 r0    </w:t>
+            </w:r>
+            <w:proofErr w:type="gramStart"/>
+            <w:r>
+              <w:rPr>
+                <w:rFonts w:ascii="Courier New" w:hAnsi="Courier New" w:cs="Courier New"/>
+                <w:sz w:val="18"/>
+                <w:szCs w:val="18"/>
+              </w:rPr>
+              <w:t>|  r</w:t>
+            </w:r>
+            <w:proofErr w:type="gramEnd"/>
+            <w:r>
+              <w:rPr>
+                <w:rFonts w:ascii="Courier New" w:hAnsi="Courier New" w:cs="Courier New"/>
+                <w:sz w:val="18"/>
+                <w:szCs w:val="18"/>
+              </w:rPr>
+              <w:t>1: 0x0005</w:t>
+            </w:r>
+          </w:p>
+          <w:p>
+            <w:pPr>
+              <w:ind w:left="0" w:firstLine="0"/>
+              <w:rPr>
+                <w:rFonts w:ascii="Courier New" w:hAnsi="Courier New" w:cs="Courier New"/>
+                <w:sz w:val="18"/>
+                <w:szCs w:val="18"/>
+              </w:rPr>
+            </w:pPr>
+            <w:r>
+              <w:rPr>
+                <w:rFonts w:ascii="Courier New" w:hAnsi="Courier New" w:cs="Courier New"/>
+                <w:sz w:val="18"/>
+                <w:szCs w:val="18"/>
+              </w:rPr>
+              <w:t xml:space="preserve">[0008: 0x04c0]       add     r2 r3 r0    </w:t>
+            </w:r>
+            <w:proofErr w:type="gramStart"/>
+            <w:r>
+              <w:rPr>
+                <w:rFonts w:ascii="Courier New" w:hAnsi="Courier New" w:cs="Courier New"/>
+                <w:sz w:val="18"/>
+                <w:szCs w:val="18"/>
+              </w:rPr>
+              <w:t>|  r</w:t>
+            </w:r>
+            <w:proofErr w:type="gramEnd"/>
+            <w:r>
+              <w:rPr>
+                <w:rFonts w:ascii="Courier New" w:hAnsi="Courier New" w:cs="Courier New"/>
+                <w:sz w:val="18"/>
+                <w:szCs w:val="18"/>
+              </w:rPr>
+              <w:t>2: 0x0008</w:t>
+            </w:r>
+          </w:p>
+          <w:p>
+            <w:pPr>
+              <w:ind w:left="0" w:firstLine="0"/>
+              <w:rPr>
+                <w:rFonts w:ascii="Courier New" w:hAnsi="Courier New" w:cs="Courier New"/>
+                <w:sz w:val="18"/>
+                <w:szCs w:val="18"/>
+              </w:rPr>
+            </w:pPr>
+            <w:r>
+              <w:rPr>
+                <w:rFonts w:ascii="Courier New" w:hAnsi="Courier New" w:cs="Courier New"/>
+                <w:sz w:val="18"/>
+                <w:szCs w:val="18"/>
+              </w:rPr>
+              <w:t>[0009: 0x3600]       out     r3          |</w:t>
+            </w:r>
+          </w:p>
+          <w:p>
+            <w:pPr>
+              <w:ind w:left="0" w:firstLine="0"/>
+              <w:rPr>
+                <w:rFonts w:ascii="Courier New" w:hAnsi="Courier New" w:cs="Courier New"/>
+                <w:sz w:val="18"/>
+                <w:szCs w:val="18"/>
+              </w:rPr>
+            </w:pPr>
+            <w:r>
+              <w:rPr>
+                <w:rFonts w:ascii="Courier New" w:hAnsi="Courier New" w:cs="Courier New"/>
+                <w:sz w:val="18"/>
+                <w:szCs w:val="18"/>
+              </w:rPr>
+              <w:t xml:space="preserve">[000a: 0xa0f9]       </w:t>
+            </w:r>
+            <w:proofErr w:type="spellStart"/>
+            <w:r>
+              <w:rPr>
+                <w:rFonts w:ascii="Courier New" w:hAnsi="Courier New" w:cs="Courier New"/>
+                <w:sz w:val="18"/>
+                <w:szCs w:val="18"/>
+              </w:rPr>
+              <w:t>beq</w:t>
+            </w:r>
+            <w:proofErr w:type="spellEnd"/>
+            <w:r>
+              <w:rPr>
+                <w:rFonts w:ascii="Courier New" w:hAnsi="Courier New" w:cs="Courier New"/>
+                <w:sz w:val="18"/>
+                <w:szCs w:val="18"/>
+              </w:rPr>
+              <w:t xml:space="preserve">     r0 &amp;loop    |</w:t>
+            </w:r>
+          </w:p>
+          <w:p>
+            <w:pPr>
+              <w:ind w:left="0" w:firstLine="0"/>
+              <w:rPr>
+                <w:rFonts w:ascii="Courier New" w:hAnsi="Courier New" w:cs="Courier New"/>
+                <w:sz w:val="18"/>
+                <w:szCs w:val="18"/>
+              </w:rPr>
+            </w:pPr>
+          </w:p>
+          <w:p>
+            <w:pPr>
+              <w:ind w:left="0" w:firstLine="0"/>
+              <w:rPr>
+                <w:rFonts w:ascii="Courier New" w:hAnsi="Courier New" w:cs="Courier New"/>
+                <w:sz w:val="18"/>
+                <w:szCs w:val="18"/>
+              </w:rPr>
+            </w:pPr>
+            <w:r>
+              <w:rPr>
+                <w:rFonts w:ascii="Courier New" w:hAnsi="Courier New" w:cs="Courier New"/>
+                <w:sz w:val="18"/>
+                <w:szCs w:val="18"/>
+              </w:rPr>
+              <w:t xml:space="preserve">[0004: 0x493f] loop: </w:t>
+            </w:r>
+            <w:proofErr w:type="spellStart"/>
+            <w:r>
+              <w:rPr>
+                <w:rFonts w:ascii="Courier New" w:hAnsi="Courier New" w:cs="Courier New"/>
+                <w:sz w:val="18"/>
+                <w:szCs w:val="18"/>
+              </w:rPr>
+              <w:t>addi</w:t>
+            </w:r>
+            <w:proofErr w:type="spellEnd"/>
+            <w:r>
+              <w:rPr>
+                <w:rFonts w:ascii="Courier New" w:hAnsi="Courier New" w:cs="Courier New"/>
+                <w:sz w:val="18"/>
+                <w:szCs w:val="18"/>
+              </w:rPr>
+              <w:t xml:space="preserve">    r4 </w:t>
+            </w:r>
+            <w:proofErr w:type="spellStart"/>
+            <w:r>
+              <w:rPr>
+                <w:rFonts w:ascii="Courier New" w:hAnsi="Courier New" w:cs="Courier New"/>
+                <w:sz w:val="18"/>
+                <w:szCs w:val="18"/>
+              </w:rPr>
+              <w:t>r4</w:t>
+            </w:r>
+            <w:proofErr w:type="spellEnd"/>
+            <w:r>
+              <w:rPr>
+                <w:rFonts w:ascii="Courier New" w:hAnsi="Courier New" w:cs="Courier New"/>
+                <w:sz w:val="18"/>
+                <w:szCs w:val="18"/>
+              </w:rPr>
+              <w:t xml:space="preserve"> -1    </w:t>
+            </w:r>
+            <w:proofErr w:type="gramStart"/>
+            <w:r>
+              <w:rPr>
+                <w:rFonts w:ascii="Courier New" w:hAnsi="Courier New" w:cs="Courier New"/>
+                <w:sz w:val="18"/>
+                <w:szCs w:val="18"/>
+              </w:rPr>
+              <w:t>|  r</w:t>
+            </w:r>
+            <w:proofErr w:type="gramEnd"/>
+            <w:r>
+              <w:rPr>
+                <w:rFonts w:ascii="Courier New" w:hAnsi="Courier New" w:cs="Courier New"/>
+                <w:sz w:val="18"/>
+                <w:szCs w:val="18"/>
+              </w:rPr>
+              <w:t>4: 0x0000</w:t>
+            </w:r>
+          </w:p>
+          <w:p>
+            <w:pPr>
+              <w:ind w:left="0" w:firstLine="0"/>
+              <w:rPr>
+                <w:rFonts w:ascii="Courier New" w:hAnsi="Courier New" w:cs="Courier New"/>
+                <w:sz w:val="18"/>
+                <w:szCs w:val="18"/>
+              </w:rPr>
+            </w:pPr>
+            <w:r>
+              <w:rPr>
+                <w:rFonts w:ascii="Courier New" w:hAnsi="Courier New" w:cs="Courier New"/>
+                <w:sz w:val="18"/>
+                <w:szCs w:val="18"/>
+              </w:rPr>
+              <w:t xml:space="preserve">[0005: 0xa805]       </w:t>
+            </w:r>
+            <w:proofErr w:type="spellStart"/>
+            <w:r>
+              <w:rPr>
+                <w:rFonts w:ascii="Courier New" w:hAnsi="Courier New" w:cs="Courier New"/>
+                <w:sz w:val="18"/>
+                <w:szCs w:val="18"/>
+              </w:rPr>
+              <w:t>beq</w:t>
+            </w:r>
+            <w:proofErr w:type="spellEnd"/>
+            <w:r>
+              <w:rPr>
+                <w:rFonts w:ascii="Courier New" w:hAnsi="Courier New" w:cs="Courier New"/>
+                <w:sz w:val="18"/>
+                <w:szCs w:val="18"/>
+              </w:rPr>
+              <w:t xml:space="preserve">     r4 &amp;end     |</w:t>
+            </w:r>
+          </w:p>
+          <w:p>
+            <w:pPr>
+              <w:ind w:left="0" w:firstLine="0"/>
+              <w:rPr>
+                <w:rFonts w:ascii="Courier New" w:hAnsi="Courier New" w:cs="Courier New"/>
+                <w:sz w:val="18"/>
+                <w:szCs w:val="18"/>
+              </w:rPr>
+            </w:pPr>
+          </w:p>
+          <w:p>
+            <w:pPr>
+              <w:ind w:left="0" w:firstLine="0"/>
+              <w:rPr>
+                <w:rFonts w:ascii="Courier New" w:hAnsi="Courier New" w:cs="Courier New"/>
+                <w:sz w:val="18"/>
+                <w:szCs w:val="18"/>
+              </w:rPr>
+            </w:pPr>
+            <w:r>
+              <w:rPr>
+                <w:rFonts w:ascii="Courier New" w:hAnsi="Courier New" w:cs="Courier New"/>
+                <w:sz w:val="18"/>
+                <w:szCs w:val="18"/>
+              </w:rPr>
+              <w:t>[000b: 0x3000] end:  halt                |</w:t>
+            </w:r>
+          </w:p>
+          <w:p>
+            <w:pPr>
+              <w:ind w:left="0" w:firstLine="0"/>
+            </w:pPr>
+            <w:r>
+              <w:rPr>
+                <w:rFonts w:ascii="Courier New" w:hAnsi="Courier New" w:cs="Courier New"/>
+                <w:sz w:val="18"/>
+                <w:szCs w:val="18"/>
+              </w:rPr>
+              <w:t>Halted at PC: 0x000b (42 cycles)</w:t>
+            </w:r>
+          </w:p>
+        </w:tc>
+      </w:tr>
+    </w:tbl>
+    <w:p/>
+    <w:p>
+      <w:r>
+        <w:t>As each instruction is executed, you will see the PC, the instruction bits, the line of assembly code, and the new value of a register if one was changed.</w:t>
       </w:r>
     </w:p>
     <w:p>
@@ -17680,6 +18191,7 @@
               <w:rPr>
                 <w:lang w:bidi="ar-SA"/>
               </w:rPr>
+              <w:lastRenderedPageBreak/>
               <w:t>n</w:t>
             </w:r>
           </w:p>
@@ -18041,7 +18553,6 @@
           <w:noProof/>
           <w:lang w:bidi="ar-SA"/>
         </w:rPr>
-        <w:lastRenderedPageBreak/>
         <w:drawing>
           <wp:inline distT="0" distB="0" distL="0" distR="0" wp14:anchorId="6958ED76" wp14:editId="7E54335F">
             <wp:extent cx="5035947" cy="3762083"/>
@@ -18286,7 +18797,6 @@
       </w:pPr>
       <w:bookmarkStart w:id="18" w:name="_Toc179291177"/>
       <w:r>
-        <w:lastRenderedPageBreak/>
         <w:t>Style Guide</w:t>
       </w:r>
       <w:bookmarkEnd w:id="18"/>
@@ -18583,6 +19093,7 @@
         <w:ind w:hanging="360"/>
       </w:pPr>
       <w:r>
+        <w:lastRenderedPageBreak/>
         <w:t xml:space="preserve">Use </w:t>
       </w:r>
       <w:r>

</xml_diff>

<commit_message>
fixed max cycles switch
</commit_message>
<xml_diff>
--- a/docs/assets/ANNA_Guide.docx
+++ b/docs/assets/ANNA_Guide.docx
@@ -206,7 +206,7 @@
           <w:r>
             <w:fldChar w:fldCharType="separate"/>
           </w:r>
-          <w:hyperlink w:anchor="_Toc180839602" w:history="1">
+          <w:hyperlink w:anchor="_Toc181032490" w:history="1">
             <w:r>
               <w:rPr>
                 <w:rStyle w:val="Hyperlink"/>
@@ -233,7 +233,7 @@
                 <w:noProof/>
                 <w:webHidden/>
               </w:rPr>
-              <w:instrText xml:space="preserve"> PAGEREF _Toc180839602 \h </w:instrText>
+              <w:instrText xml:space="preserve"> PAGEREF _Toc181032490 \h </w:instrText>
             </w:r>
             <w:r>
               <w:rPr>
@@ -253,7 +253,7 @@
                 <w:noProof/>
                 <w:webHidden/>
               </w:rPr>
-              <w:t>2</w:t>
+              <w:t>3</w:t>
             </w:r>
             <w:r>
               <w:rPr>
@@ -276,7 +276,7 @@
               <w:color w:val="auto"/>
             </w:rPr>
           </w:pPr>
-          <w:hyperlink w:anchor="_Toc180839603" w:history="1">
+          <w:hyperlink w:anchor="_Toc181032491" w:history="1">
             <w:r>
               <w:rPr>
                 <w:rStyle w:val="Hyperlink"/>
@@ -303,7 +303,7 @@
                 <w:noProof/>
                 <w:webHidden/>
               </w:rPr>
-              <w:instrText xml:space="preserve"> PAGEREF _Toc180839603 \h </w:instrText>
+              <w:instrText xml:space="preserve"> PAGEREF _Toc181032491 \h </w:instrText>
             </w:r>
             <w:r>
               <w:rPr>
@@ -323,7 +323,7 @@
                 <w:noProof/>
                 <w:webHidden/>
               </w:rPr>
-              <w:t>2</w:t>
+              <w:t>3</w:t>
             </w:r>
             <w:r>
               <w:rPr>
@@ -347,7 +347,7 @@
               <w:color w:val="auto"/>
             </w:rPr>
           </w:pPr>
-          <w:hyperlink w:anchor="_Toc180839604" w:history="1">
+          <w:hyperlink w:anchor="_Toc181032492" w:history="1">
             <w:r>
               <w:rPr>
                 <w:rStyle w:val="Hyperlink"/>
@@ -390,7 +390,7 @@
                 <w:noProof/>
                 <w:webHidden/>
               </w:rPr>
-              <w:instrText xml:space="preserve"> PAGEREF _Toc180839604 \h </w:instrText>
+              <w:instrText xml:space="preserve"> PAGEREF _Toc181032492 \h </w:instrText>
             </w:r>
             <w:r>
               <w:rPr>
@@ -410,7 +410,7 @@
                 <w:noProof/>
                 <w:webHidden/>
               </w:rPr>
-              <w:t>3</w:t>
+              <w:t>4</w:t>
             </w:r>
             <w:r>
               <w:rPr>
@@ -434,7 +434,7 @@
               <w:color w:val="auto"/>
             </w:rPr>
           </w:pPr>
-          <w:hyperlink w:anchor="_Toc180839605" w:history="1">
+          <w:hyperlink w:anchor="_Toc181032493" w:history="1">
             <w:r>
               <w:rPr>
                 <w:rStyle w:val="Hyperlink"/>
@@ -478,7 +478,7 @@
                 <w:noProof/>
                 <w:webHidden/>
               </w:rPr>
-              <w:instrText xml:space="preserve"> PAGEREF _Toc180839605 \h </w:instrText>
+              <w:instrText xml:space="preserve"> PAGEREF _Toc181032493 \h </w:instrText>
             </w:r>
             <w:r>
               <w:rPr>
@@ -498,7 +498,7 @@
                 <w:noProof/>
                 <w:webHidden/>
               </w:rPr>
-              <w:t>3</w:t>
+              <w:t>4</w:t>
             </w:r>
             <w:r>
               <w:rPr>
@@ -522,7 +522,7 @@
               <w:color w:val="auto"/>
             </w:rPr>
           </w:pPr>
-          <w:hyperlink w:anchor="_Toc180839606" w:history="1">
+          <w:hyperlink w:anchor="_Toc181032494" w:history="1">
             <w:r>
               <w:rPr>
                 <w:rStyle w:val="Hyperlink"/>
@@ -566,7 +566,7 @@
                 <w:noProof/>
                 <w:webHidden/>
               </w:rPr>
-              <w:instrText xml:space="preserve"> PAGEREF _Toc180839606 \h </w:instrText>
+              <w:instrText xml:space="preserve"> PAGEREF _Toc181032494 \h </w:instrText>
             </w:r>
             <w:r>
               <w:rPr>
@@ -586,7 +586,7 @@
                 <w:noProof/>
                 <w:webHidden/>
               </w:rPr>
-              <w:t>3</w:t>
+              <w:t>4</w:t>
             </w:r>
             <w:r>
               <w:rPr>
@@ -610,7 +610,7 @@
               <w:color w:val="auto"/>
             </w:rPr>
           </w:pPr>
-          <w:hyperlink w:anchor="_Toc180839607" w:history="1">
+          <w:hyperlink w:anchor="_Toc181032495" w:history="1">
             <w:r>
               <w:rPr>
                 <w:rStyle w:val="Hyperlink"/>
@@ -654,7 +654,7 @@
                 <w:noProof/>
                 <w:webHidden/>
               </w:rPr>
-              <w:instrText xml:space="preserve"> PAGEREF _Toc180839607 \h </w:instrText>
+              <w:instrText xml:space="preserve"> PAGEREF _Toc181032495 \h </w:instrText>
             </w:r>
             <w:r>
               <w:rPr>
@@ -674,7 +674,7 @@
                 <w:noProof/>
                 <w:webHidden/>
               </w:rPr>
-              <w:t>3</w:t>
+              <w:t>4</w:t>
             </w:r>
             <w:r>
               <w:rPr>
@@ -698,7 +698,7 @@
               <w:color w:val="auto"/>
             </w:rPr>
           </w:pPr>
-          <w:hyperlink w:anchor="_Toc180839608" w:history="1">
+          <w:hyperlink w:anchor="_Toc181032496" w:history="1">
             <w:r>
               <w:rPr>
                 <w:rStyle w:val="Hyperlink"/>
@@ -742,7 +742,7 @@
                 <w:noProof/>
                 <w:webHidden/>
               </w:rPr>
-              <w:instrText xml:space="preserve"> PAGEREF _Toc180839608 \h </w:instrText>
+              <w:instrText xml:space="preserve"> PAGEREF _Toc181032496 \h </w:instrText>
             </w:r>
             <w:r>
               <w:rPr>
@@ -762,7 +762,7 @@
                 <w:noProof/>
                 <w:webHidden/>
               </w:rPr>
-              <w:t>4</w:t>
+              <w:t>5</w:t>
             </w:r>
             <w:r>
               <w:rPr>
@@ -786,7 +786,7 @@
               <w:color w:val="auto"/>
             </w:rPr>
           </w:pPr>
-          <w:hyperlink w:anchor="_Toc180839609" w:history="1">
+          <w:hyperlink w:anchor="_Toc181032497" w:history="1">
             <w:r>
               <w:rPr>
                 <w:rStyle w:val="Hyperlink"/>
@@ -829,7 +829,7 @@
                 <w:noProof/>
                 <w:webHidden/>
               </w:rPr>
-              <w:instrText xml:space="preserve"> PAGEREF _Toc180839609 \h </w:instrText>
+              <w:instrText xml:space="preserve"> PAGEREF _Toc181032497 \h </w:instrText>
             </w:r>
             <w:r>
               <w:rPr>
@@ -849,7 +849,7 @@
                 <w:noProof/>
                 <w:webHidden/>
               </w:rPr>
-              <w:t>5</w:t>
+              <w:t>6</w:t>
             </w:r>
             <w:r>
               <w:rPr>
@@ -873,7 +873,7 @@
               <w:color w:val="auto"/>
             </w:rPr>
           </w:pPr>
-          <w:hyperlink w:anchor="_Toc180839610" w:history="1">
+          <w:hyperlink w:anchor="_Toc181032498" w:history="1">
             <w:r>
               <w:rPr>
                 <w:rStyle w:val="Hyperlink"/>
@@ -917,7 +917,7 @@
                 <w:noProof/>
                 <w:webHidden/>
               </w:rPr>
-              <w:instrText xml:space="preserve"> PAGEREF _Toc180839610 \h </w:instrText>
+              <w:instrText xml:space="preserve"> PAGEREF _Toc181032498 \h </w:instrText>
             </w:r>
             <w:r>
               <w:rPr>
@@ -937,7 +937,7 @@
                 <w:noProof/>
                 <w:webHidden/>
               </w:rPr>
-              <w:t>5</w:t>
+              <w:t>6</w:t>
             </w:r>
             <w:r>
               <w:rPr>
@@ -961,7 +961,7 @@
               <w:color w:val="auto"/>
             </w:rPr>
           </w:pPr>
-          <w:hyperlink w:anchor="_Toc180839611" w:history="1">
+          <w:hyperlink w:anchor="_Toc181032499" w:history="1">
             <w:r>
               <w:rPr>
                 <w:rStyle w:val="Hyperlink"/>
@@ -1005,7 +1005,7 @@
                 <w:noProof/>
                 <w:webHidden/>
               </w:rPr>
-              <w:instrText xml:space="preserve"> PAGEREF _Toc180839611 \h </w:instrText>
+              <w:instrText xml:space="preserve"> PAGEREF _Toc181032499 \h </w:instrText>
             </w:r>
             <w:r>
               <w:rPr>
@@ -1025,7 +1025,7 @@
                 <w:noProof/>
                 <w:webHidden/>
               </w:rPr>
-              <w:t>8</w:t>
+              <w:t>9</w:t>
             </w:r>
             <w:r>
               <w:rPr>
@@ -1049,7 +1049,7 @@
               <w:color w:val="auto"/>
             </w:rPr>
           </w:pPr>
-          <w:hyperlink w:anchor="_Toc180839612" w:history="1">
+          <w:hyperlink w:anchor="_Toc181032500" w:history="1">
             <w:r>
               <w:rPr>
                 <w:rStyle w:val="Hyperlink"/>
@@ -1092,7 +1092,7 @@
                 <w:noProof/>
                 <w:webHidden/>
               </w:rPr>
-              <w:instrText xml:space="preserve"> PAGEREF _Toc180839612 \h </w:instrText>
+              <w:instrText xml:space="preserve"> PAGEREF _Toc181032500 \h </w:instrText>
             </w:r>
             <w:r>
               <w:rPr>
@@ -1112,7 +1112,7 @@
                 <w:noProof/>
                 <w:webHidden/>
               </w:rPr>
-              <w:t>10</w:t>
+              <w:t>11</w:t>
             </w:r>
             <w:r>
               <w:rPr>
@@ -1136,7 +1136,7 @@
               <w:color w:val="auto"/>
             </w:rPr>
           </w:pPr>
-          <w:hyperlink w:anchor="_Toc180839613" w:history="1">
+          <w:hyperlink w:anchor="_Toc181032501" w:history="1">
             <w:r>
               <w:rPr>
                 <w:rStyle w:val="Hyperlink"/>
@@ -1180,7 +1180,7 @@
                 <w:noProof/>
                 <w:webHidden/>
               </w:rPr>
-              <w:instrText xml:space="preserve"> PAGEREF _Toc180839613 \h </w:instrText>
+              <w:instrText xml:space="preserve"> PAGEREF _Toc181032501 \h </w:instrText>
             </w:r>
             <w:r>
               <w:rPr>
@@ -1200,7 +1200,7 @@
                 <w:noProof/>
                 <w:webHidden/>
               </w:rPr>
-              <w:t>10</w:t>
+              <w:t>11</w:t>
             </w:r>
             <w:r>
               <w:rPr>
@@ -1224,7 +1224,7 @@
               <w:color w:val="auto"/>
             </w:rPr>
           </w:pPr>
-          <w:hyperlink w:anchor="_Toc180839614" w:history="1">
+          <w:hyperlink w:anchor="_Toc181032502" w:history="1">
             <w:r>
               <w:rPr>
                 <w:rStyle w:val="Hyperlink"/>
@@ -1268,7 +1268,7 @@
                 <w:noProof/>
                 <w:webHidden/>
               </w:rPr>
-              <w:instrText xml:space="preserve"> PAGEREF _Toc180839614 \h </w:instrText>
+              <w:instrText xml:space="preserve"> PAGEREF _Toc181032502 \h </w:instrText>
             </w:r>
             <w:r>
               <w:rPr>
@@ -1288,7 +1288,7 @@
                 <w:noProof/>
                 <w:webHidden/>
               </w:rPr>
-              <w:t>11</w:t>
+              <w:t>12</w:t>
             </w:r>
             <w:r>
               <w:rPr>
@@ -1312,7 +1312,7 @@
               <w:color w:val="auto"/>
             </w:rPr>
           </w:pPr>
-          <w:hyperlink w:anchor="_Toc180839615" w:history="1">
+          <w:hyperlink w:anchor="_Toc181032503" w:history="1">
             <w:r>
               <w:rPr>
                 <w:rStyle w:val="Hyperlink"/>
@@ -1355,7 +1355,7 @@
                 <w:noProof/>
                 <w:webHidden/>
               </w:rPr>
-              <w:instrText xml:space="preserve"> PAGEREF _Toc180839615 \h </w:instrText>
+              <w:instrText xml:space="preserve"> PAGEREF _Toc181032503 \h </w:instrText>
             </w:r>
             <w:r>
               <w:rPr>
@@ -1375,7 +1375,7 @@
                 <w:noProof/>
                 <w:webHidden/>
               </w:rPr>
-              <w:t>11</w:t>
+              <w:t>12</w:t>
             </w:r>
             <w:r>
               <w:rPr>
@@ -1399,7 +1399,7 @@
               <w:color w:val="auto"/>
             </w:rPr>
           </w:pPr>
-          <w:hyperlink w:anchor="_Toc180839616" w:history="1">
+          <w:hyperlink w:anchor="_Toc181032504" w:history="1">
             <w:r>
               <w:rPr>
                 <w:rStyle w:val="Hyperlink"/>
@@ -1443,7 +1443,7 @@
                 <w:noProof/>
                 <w:webHidden/>
               </w:rPr>
-              <w:instrText xml:space="preserve"> PAGEREF _Toc180839616 \h </w:instrText>
+              <w:instrText xml:space="preserve"> PAGEREF _Toc181032504 \h </w:instrText>
             </w:r>
             <w:r>
               <w:rPr>
@@ -1463,7 +1463,7 @@
                 <w:noProof/>
                 <w:webHidden/>
               </w:rPr>
-              <w:t>11</w:t>
+              <w:t>12</w:t>
             </w:r>
             <w:r>
               <w:rPr>
@@ -1487,7 +1487,7 @@
               <w:color w:val="auto"/>
             </w:rPr>
           </w:pPr>
-          <w:hyperlink w:anchor="_Toc180839617" w:history="1">
+          <w:hyperlink w:anchor="_Toc181032505" w:history="1">
             <w:r>
               <w:rPr>
                 <w:rStyle w:val="Hyperlink"/>
@@ -1531,7 +1531,7 @@
                 <w:noProof/>
                 <w:webHidden/>
               </w:rPr>
-              <w:instrText xml:space="preserve"> PAGEREF _Toc180839617 \h </w:instrText>
+              <w:instrText xml:space="preserve"> PAGEREF _Toc181032505 \h </w:instrText>
             </w:r>
             <w:r>
               <w:rPr>
@@ -1551,7 +1551,7 @@
                 <w:noProof/>
                 <w:webHidden/>
               </w:rPr>
-              <w:t>11</w:t>
+              <w:t>12</w:t>
             </w:r>
             <w:r>
               <w:rPr>
@@ -1575,7 +1575,7 @@
               <w:color w:val="auto"/>
             </w:rPr>
           </w:pPr>
-          <w:hyperlink w:anchor="_Toc180839618" w:history="1">
+          <w:hyperlink w:anchor="_Toc181032506" w:history="1">
             <w:r>
               <w:rPr>
                 <w:rStyle w:val="Hyperlink"/>
@@ -1619,7 +1619,7 @@
                 <w:noProof/>
                 <w:webHidden/>
               </w:rPr>
-              <w:instrText xml:space="preserve"> PAGEREF _Toc180839618 \h </w:instrText>
+              <w:instrText xml:space="preserve"> PAGEREF _Toc181032506 \h </w:instrText>
             </w:r>
             <w:r>
               <w:rPr>
@@ -1639,7 +1639,7 @@
                 <w:noProof/>
                 <w:webHidden/>
               </w:rPr>
-              <w:t>13</w:t>
+              <w:t>14</w:t>
             </w:r>
             <w:r>
               <w:rPr>
@@ -1663,7 +1663,7 @@
               <w:color w:val="auto"/>
             </w:rPr>
           </w:pPr>
-          <w:hyperlink w:anchor="_Toc180839619" w:history="1">
+          <w:hyperlink w:anchor="_Toc181032507" w:history="1">
             <w:r>
               <w:rPr>
                 <w:rStyle w:val="Hyperlink"/>
@@ -1707,7 +1707,7 @@
                 <w:noProof/>
                 <w:webHidden/>
               </w:rPr>
-              <w:instrText xml:space="preserve"> PAGEREF _Toc180839619 \h </w:instrText>
+              <w:instrText xml:space="preserve"> PAGEREF _Toc181032507 \h </w:instrText>
             </w:r>
             <w:r>
               <w:rPr>
@@ -1727,7 +1727,7 @@
                 <w:noProof/>
                 <w:webHidden/>
               </w:rPr>
-              <w:t>14</w:t>
+              <w:t>15</w:t>
             </w:r>
             <w:r>
               <w:rPr>
@@ -1751,7 +1751,7 @@
               <w:color w:val="auto"/>
             </w:rPr>
           </w:pPr>
-          <w:hyperlink w:anchor="_Toc180839620" w:history="1">
+          <w:hyperlink w:anchor="_Toc181032508" w:history="1">
             <w:r>
               <w:rPr>
                 <w:rStyle w:val="Hyperlink"/>
@@ -1794,7 +1794,7 @@
                 <w:noProof/>
                 <w:webHidden/>
               </w:rPr>
-              <w:instrText xml:space="preserve"> PAGEREF _Toc180839620 \h </w:instrText>
+              <w:instrText xml:space="preserve"> PAGEREF _Toc181032508 \h </w:instrText>
             </w:r>
             <w:r>
               <w:rPr>
@@ -1814,7 +1814,7 @@
                 <w:noProof/>
                 <w:webHidden/>
               </w:rPr>
-              <w:t>15</w:t>
+              <w:t>16</w:t>
             </w:r>
             <w:r>
               <w:rPr>
@@ -1838,7 +1838,7 @@
               <w:color w:val="auto"/>
             </w:rPr>
           </w:pPr>
-          <w:hyperlink w:anchor="_Toc180839621" w:history="1">
+          <w:hyperlink w:anchor="_Toc181032509" w:history="1">
             <w:r>
               <w:rPr>
                 <w:rStyle w:val="Hyperlink"/>
@@ -1882,7 +1882,7 @@
                 <w:noProof/>
                 <w:webHidden/>
               </w:rPr>
-              <w:instrText xml:space="preserve"> PAGEREF _Toc180839621 \h </w:instrText>
+              <w:instrText xml:space="preserve"> PAGEREF _Toc181032509 \h </w:instrText>
             </w:r>
             <w:r>
               <w:rPr>
@@ -1902,7 +1902,7 @@
                 <w:noProof/>
                 <w:webHidden/>
               </w:rPr>
-              <w:t>15</w:t>
+              <w:t>16</w:t>
             </w:r>
             <w:r>
               <w:rPr>
@@ -1926,7 +1926,7 @@
               <w:color w:val="auto"/>
             </w:rPr>
           </w:pPr>
-          <w:hyperlink w:anchor="_Toc180839622" w:history="1">
+          <w:hyperlink w:anchor="_Toc181032510" w:history="1">
             <w:r>
               <w:rPr>
                 <w:rStyle w:val="Hyperlink"/>
@@ -1970,7 +1970,7 @@
                 <w:noProof/>
                 <w:webHidden/>
               </w:rPr>
-              <w:instrText xml:space="preserve"> PAGEREF _Toc180839622 \h </w:instrText>
+              <w:instrText xml:space="preserve"> PAGEREF _Toc181032510 \h </w:instrText>
             </w:r>
             <w:r>
               <w:rPr>
@@ -1990,7 +1990,7 @@
                 <w:noProof/>
                 <w:webHidden/>
               </w:rPr>
-              <w:t>16</w:t>
+              <w:t>17</w:t>
             </w:r>
             <w:r>
               <w:rPr>
@@ -2014,7 +2014,7 @@
               <w:color w:val="auto"/>
             </w:rPr>
           </w:pPr>
-          <w:hyperlink w:anchor="_Toc180839623" w:history="1">
+          <w:hyperlink w:anchor="_Toc181032511" w:history="1">
             <w:r>
               <w:rPr>
                 <w:rStyle w:val="Hyperlink"/>
@@ -2058,7 +2058,7 @@
                 <w:noProof/>
                 <w:webHidden/>
               </w:rPr>
-              <w:instrText xml:space="preserve"> PAGEREF _Toc180839623 \h </w:instrText>
+              <w:instrText xml:space="preserve"> PAGEREF _Toc181032511 \h </w:instrText>
             </w:r>
             <w:r>
               <w:rPr>
@@ -2078,7 +2078,95 @@
                 <w:noProof/>
                 <w:webHidden/>
               </w:rPr>
-              <w:t>19</w:t>
+              <w:t>20</w:t>
+            </w:r>
+            <w:r>
+              <w:rPr>
+                <w:noProof/>
+                <w:webHidden/>
+              </w:rPr>
+              <w:fldChar w:fldCharType="end"/>
+            </w:r>
+          </w:hyperlink>
+        </w:p>
+        <w:p>
+          <w:pPr>
+            <w:pStyle w:val="TOC2"/>
+            <w:tabs>
+              <w:tab w:val="left" w:pos="960"/>
+              <w:tab w:val="right" w:leader="dot" w:pos="8633"/>
+            </w:tabs>
+            <w:rPr>
+              <w:rFonts w:asciiTheme="minorHAnsi" w:eastAsiaTheme="minorEastAsia" w:hAnsiTheme="minorHAnsi" w:cstheme="minorBidi"/>
+              <w:noProof/>
+              <w:color w:val="auto"/>
+            </w:rPr>
+          </w:pPr>
+          <w:hyperlink w:anchor="_Toc181032512" w:history="1">
+            <w:r>
+              <w:rPr>
+                <w:rStyle w:val="Hyperlink"/>
+                <w:bCs/>
+                <w:iCs/>
+                <w:noProof/>
+              </w:rPr>
+              <w:t>5.4</w:t>
+            </w:r>
+            <w:r>
+              <w:rPr>
+                <w:rFonts w:asciiTheme="minorHAnsi" w:eastAsiaTheme="minorEastAsia" w:hAnsiTheme="minorHAnsi" w:cstheme="minorBidi"/>
+                <w:noProof/>
+                <w:color w:val="auto"/>
+              </w:rPr>
+              <w:tab/>
+            </w:r>
+            <w:r>
+              <w:rPr>
+                <w:rStyle w:val="Hyperlink"/>
+                <w:noProof/>
+              </w:rPr>
+              <w:t>Cycle counts</w:t>
+            </w:r>
+            <w:r>
+              <w:rPr>
+                <w:noProof/>
+                <w:webHidden/>
+              </w:rPr>
+              <w:tab/>
+            </w:r>
+            <w:r>
+              <w:rPr>
+                <w:noProof/>
+                <w:webHidden/>
+              </w:rPr>
+              <w:fldChar w:fldCharType="begin"/>
+            </w:r>
+            <w:r>
+              <w:rPr>
+                <w:noProof/>
+                <w:webHidden/>
+              </w:rPr>
+              <w:instrText xml:space="preserve"> PAGEREF _Toc181032512 \h </w:instrText>
+            </w:r>
+            <w:r>
+              <w:rPr>
+                <w:noProof/>
+                <w:webHidden/>
+              </w:rPr>
+            </w:r>
+            <w:r>
+              <w:rPr>
+                <w:noProof/>
+                <w:webHidden/>
+              </w:rPr>
+              <w:fldChar w:fldCharType="separate"/>
+            </w:r>
+            <w:r>
+              <w:rPr>
+                <w:noProof/>
+                <w:webHidden/>
+              </w:rPr>
+              <w:t>20</w:t>
             </w:r>
             <w:r>
               <w:rPr>
@@ -2102,7 +2190,7 @@
               <w:color w:val="auto"/>
             </w:rPr>
           </w:pPr>
-          <w:hyperlink w:anchor="_Toc180839624" w:history="1">
+          <w:hyperlink w:anchor="_Toc181032513" w:history="1">
             <w:r>
               <w:rPr>
                 <w:rStyle w:val="Hyperlink"/>
@@ -2145,7 +2233,7 @@
                 <w:noProof/>
                 <w:webHidden/>
               </w:rPr>
-              <w:instrText xml:space="preserve"> PAGEREF _Toc180839624 \h </w:instrText>
+              <w:instrText xml:space="preserve"> PAGEREF _Toc181032513 \h </w:instrText>
             </w:r>
             <w:r>
               <w:rPr>
@@ -2165,7 +2253,7 @@
                 <w:noProof/>
                 <w:webHidden/>
               </w:rPr>
-              <w:t>19</w:t>
+              <w:t>21</w:t>
             </w:r>
             <w:r>
               <w:rPr>
@@ -2189,7 +2277,7 @@
               <w:color w:val="auto"/>
             </w:rPr>
           </w:pPr>
-          <w:hyperlink w:anchor="_Toc180839625" w:history="1">
+          <w:hyperlink w:anchor="_Toc181032514" w:history="1">
             <w:r>
               <w:rPr>
                 <w:rStyle w:val="Hyperlink"/>
@@ -2233,7 +2321,7 @@
                 <w:noProof/>
                 <w:webHidden/>
               </w:rPr>
-              <w:instrText xml:space="preserve"> PAGEREF _Toc180839625 \h </w:instrText>
+              <w:instrText xml:space="preserve"> PAGEREF _Toc181032514 \h </w:instrText>
             </w:r>
             <w:r>
               <w:rPr>
@@ -2253,7 +2341,7 @@
                 <w:noProof/>
                 <w:webHidden/>
               </w:rPr>
-              <w:t>19</w:t>
+              <w:t>21</w:t>
             </w:r>
             <w:r>
               <w:rPr>
@@ -2277,7 +2365,7 @@
               <w:color w:val="auto"/>
             </w:rPr>
           </w:pPr>
-          <w:hyperlink w:anchor="_Toc180839626" w:history="1">
+          <w:hyperlink w:anchor="_Toc181032515" w:history="1">
             <w:r>
               <w:rPr>
                 <w:rStyle w:val="Hyperlink"/>
@@ -2321,7 +2409,7 @@
                 <w:noProof/>
                 <w:webHidden/>
               </w:rPr>
-              <w:instrText xml:space="preserve"> PAGEREF _Toc180839626 \h </w:instrText>
+              <w:instrText xml:space="preserve"> PAGEREF _Toc181032515 \h </w:instrText>
             </w:r>
             <w:r>
               <w:rPr>
@@ -2341,7 +2429,7 @@
                 <w:noProof/>
                 <w:webHidden/>
               </w:rPr>
-              <w:t>20</w:t>
+              <w:t>21</w:t>
             </w:r>
             <w:r>
               <w:rPr>
@@ -2459,19 +2547,10 @@
     </w:p>
     <w:p>
       <w:pPr>
-        <w:spacing w:after="160" w:line="278" w:lineRule="auto"/>
+        <w:spacing w:after="0" w:line="237" w:lineRule="auto"/>
         <w:ind w:left="0" w:firstLine="0"/>
         <w:jc w:val="left"/>
-        <w:rPr>
-          <w:rFonts w:ascii="Arial" w:eastAsia="Arial" w:hAnsi="Arial" w:cs="Arial"/>
-          <w:b/>
-          <w:sz w:val="32"/>
-          <w:lang w:bidi="ar-SA"/>
-        </w:rPr>
-      </w:pPr>
-      <w:r>
-        <w:br w:type="page"/>
-      </w:r>
+      </w:pPr>
     </w:p>
     <w:p>
       <w:pPr>
@@ -2482,7 +2561,7 @@
         </w:numPr>
         <w:ind w:left="-5"/>
       </w:pPr>
-      <w:bookmarkStart w:id="0" w:name="_Toc180839602"/>
+      <w:bookmarkStart w:id="0" w:name="_Toc181032490"/>
       <w:r>
         <w:lastRenderedPageBreak/>
         <w:t>ANNA+ Acknowledgments</w:t>
@@ -2666,7 +2745,7 @@
         </w:numPr>
         <w:ind w:left="-5"/>
       </w:pPr>
-      <w:bookmarkStart w:id="1" w:name="_Toc180839603"/>
+      <w:bookmarkStart w:id="1" w:name="_Toc181032491"/>
       <w:r>
         <w:t>ANNA 2.0 Acknowledgments</w:t>
       </w:r>
@@ -2866,7 +2945,7 @@
         <w:pStyle w:val="Heading1"/>
         <w:ind w:left="417" w:hanging="432"/>
       </w:pPr>
-      <w:bookmarkStart w:id="2" w:name="_Toc180839604"/>
+      <w:bookmarkStart w:id="2" w:name="_Toc181032492"/>
       <w:r>
         <w:t>ANNA Architecture</w:t>
       </w:r>
@@ -2907,7 +2986,7 @@
         <w:spacing w:after="28"/>
         <w:ind w:left="705" w:hanging="720"/>
       </w:pPr>
-      <w:bookmarkStart w:id="3" w:name="_Toc180839605"/>
+      <w:bookmarkStart w:id="3" w:name="_Toc181032493"/>
       <w:r>
         <w:t>Memory Organization</w:t>
       </w:r>
@@ -2986,7 +3065,7 @@
         <w:spacing w:after="28"/>
         <w:ind w:left="705" w:hanging="720"/>
       </w:pPr>
-      <w:bookmarkStart w:id="4" w:name="_Toc180839606"/>
+      <w:bookmarkStart w:id="4" w:name="_Toc181032494"/>
       <w:r>
         <w:t>Register Set</w:t>
       </w:r>
@@ -3148,7 +3227,7 @@
         <w:pStyle w:val="Heading2"/>
         <w:ind w:left="705" w:hanging="720"/>
       </w:pPr>
-      <w:bookmarkStart w:id="5" w:name="_Toc180839607"/>
+      <w:bookmarkStart w:id="5" w:name="_Toc181032495"/>
       <w:r>
         <w:t>Execution of Programs</w:t>
       </w:r>
@@ -3374,7 +3453,7 @@
         <w:pStyle w:val="Heading2"/>
         <w:ind w:left="705" w:hanging="720"/>
       </w:pPr>
-      <w:bookmarkStart w:id="6" w:name="_Toc180839608"/>
+      <w:bookmarkStart w:id="6" w:name="_Toc181032496"/>
       <w:r>
         <w:t>Instruction Formats</w:t>
       </w:r>
@@ -5209,7 +5288,7 @@
         <w:pStyle w:val="Heading1"/>
         <w:ind w:left="417" w:hanging="432"/>
       </w:pPr>
-      <w:bookmarkStart w:id="7" w:name="_Toc180839609"/>
+      <w:bookmarkStart w:id="7" w:name="_Toc181032497"/>
       <w:r>
         <w:t>ANNA Instruction Set</w:t>
       </w:r>
@@ -5229,7 +5308,7 @@
       <w:pPr>
         <w:pStyle w:val="Heading2"/>
       </w:pPr>
-      <w:bookmarkStart w:id="8" w:name="_Toc180839610"/>
+      <w:bookmarkStart w:id="8" w:name="_Toc181032498"/>
       <w:r>
         <w:t>Core instructions</w:t>
       </w:r>
@@ -12824,7 +12903,7 @@
       <w:pPr>
         <w:pStyle w:val="Heading2"/>
       </w:pPr>
-      <w:bookmarkStart w:id="9" w:name="_Toc180839611"/>
+      <w:bookmarkStart w:id="9" w:name="_Toc181032499"/>
       <w:r>
         <w:t>Pseudo-ops</w:t>
       </w:r>
@@ -15614,7 +15693,7 @@
         <w:pStyle w:val="Heading1"/>
         <w:ind w:left="417" w:hanging="432"/>
       </w:pPr>
-      <w:bookmarkStart w:id="10" w:name="_Toc180839612"/>
+      <w:bookmarkStart w:id="10" w:name="_Toc181032500"/>
       <w:r>
         <w:t>ANNA Assembly Convention</w:t>
       </w:r>
@@ -15635,7 +15714,7 @@
         <w:pStyle w:val="Heading2"/>
         <w:ind w:left="705" w:hanging="720"/>
       </w:pPr>
-      <w:bookmarkStart w:id="11" w:name="_Toc180839613"/>
+      <w:bookmarkStart w:id="11" w:name="_Toc181032501"/>
       <w:r>
         <w:t>ANNA Calling Convention</w:t>
       </w:r>
@@ -16060,7 +16139,7 @@
         <w:pStyle w:val="Heading2"/>
         <w:ind w:left="705" w:hanging="720"/>
       </w:pPr>
-      <w:bookmarkStart w:id="12" w:name="_Toc180839614"/>
+      <w:bookmarkStart w:id="12" w:name="_Toc181032502"/>
       <w:r>
         <w:lastRenderedPageBreak/>
         <w:t>ANNA Heap Management</w:t>
@@ -16259,7 +16338,7 @@
         <w:pStyle w:val="Heading1"/>
         <w:ind w:left="417" w:hanging="432"/>
       </w:pPr>
-      <w:bookmarkStart w:id="13" w:name="_Toc180839615"/>
+      <w:bookmarkStart w:id="13" w:name="_Toc181032503"/>
       <w:r>
         <w:t>ANNA Assembler Reference</w:t>
       </w:r>
@@ -16283,7 +16362,7 @@
         <w:pStyle w:val="Heading2"/>
         <w:ind w:left="705" w:hanging="720"/>
       </w:pPr>
-      <w:bookmarkStart w:id="14" w:name="_Toc180839616"/>
+      <w:bookmarkStart w:id="14" w:name="_Toc181032504"/>
       <w:r>
         <w:t>Assembly Language Files</w:t>
       </w:r>
@@ -16334,7 +16413,7 @@
         <w:pStyle w:val="Heading2"/>
         <w:ind w:left="705" w:hanging="720"/>
       </w:pPr>
-      <w:bookmarkStart w:id="15" w:name="_Toc180839617"/>
+      <w:bookmarkStart w:id="15" w:name="_Toc181032505"/>
       <w:r>
         <w:t>Assembly Language Format Rules</w:t>
       </w:r>
@@ -18604,7 +18683,7 @@
         <w:pStyle w:val="Heading2"/>
         <w:ind w:left="705" w:hanging="720"/>
       </w:pPr>
-      <w:bookmarkStart w:id="16" w:name="_Toc180839618"/>
+      <w:bookmarkStart w:id="16" w:name="_Toc181032506"/>
       <w:r>
         <w:t>Error Checking</w:t>
       </w:r>
@@ -18730,7 +18809,7 @@
       <w:pPr>
         <w:pStyle w:val="Heading2"/>
       </w:pPr>
-      <w:bookmarkStart w:id="17" w:name="_Toc180839619"/>
+      <w:bookmarkStart w:id="17" w:name="_Toc181032507"/>
       <w:r>
         <w:t>Stack frame definitions</w:t>
       </w:r>
@@ -20201,7 +20280,7 @@
         <w:spacing w:after="197"/>
         <w:ind w:left="417" w:hanging="432"/>
       </w:pPr>
-      <w:bookmarkStart w:id="19" w:name="_Toc180839620"/>
+      <w:bookmarkStart w:id="19" w:name="_Toc181032508"/>
       <w:r>
         <w:t>ANNA Simulator Reference</w:t>
       </w:r>
@@ -20321,7 +20400,7 @@
         <w:pStyle w:val="Heading2"/>
         <w:ind w:left="705" w:hanging="720"/>
       </w:pPr>
-      <w:bookmarkStart w:id="20" w:name="_Toc180839621"/>
+      <w:bookmarkStart w:id="20" w:name="_Toc181032509"/>
       <w:r>
         <w:t>Running the Assembler</w:t>
       </w:r>
@@ -20849,7 +20928,7 @@
         <w:pStyle w:val="Heading2"/>
         <w:ind w:left="705" w:hanging="720"/>
       </w:pPr>
-      <w:bookmarkStart w:id="21" w:name="_Toc180839622"/>
+      <w:bookmarkStart w:id="21" w:name="_Toc181032510"/>
       <w:r>
         <w:t>Running the Simulator</w:t>
       </w:r>
@@ -21537,11 +21616,25 @@
           <w:lang w:bidi="ar-SA"/>
         </w:rPr>
       </w:pPr>
+      <w:proofErr w:type="spellStart"/>
       <w:r>
         <w:rPr>
           <w:lang w:bidi="ar-SA"/>
         </w:rPr>
-        <w:t>anna your_filename.asm -d</w:t>
+        <w:t>anna</w:t>
+      </w:r>
+      <w:r>
+        <w:rPr>
+          <w:lang w:bidi="ar-SA"/>
+        </w:rPr>
+        <w:t>sim</w:t>
+      </w:r>
+      <w:proofErr w:type="spellEnd"/>
+      <w:r>
+        <w:rPr>
+          <w:lang w:bidi="ar-SA"/>
+        </w:rPr>
+        <w:t xml:space="preserve"> your_filename.asm -d</w:t>
       </w:r>
     </w:p>
     <w:p>
@@ -22488,7 +22581,7 @@
       <w:pPr>
         <w:pStyle w:val="Heading2"/>
       </w:pPr>
-      <w:bookmarkStart w:id="22" w:name="_Toc180839623"/>
+      <w:bookmarkStart w:id="22" w:name="_Toc181032511"/>
       <w:r>
         <w:t>Inputs and outputs</w:t>
       </w:r>
@@ -22576,11 +22669,25 @@
           <w:lang w:bidi="ar-SA"/>
         </w:rPr>
       </w:pPr>
+      <w:proofErr w:type="spellStart"/>
       <w:r>
         <w:rPr>
           <w:lang w:bidi="ar-SA"/>
         </w:rPr>
-        <w:t>anna test.asm -d -</w:t>
+        <w:t>anna</w:t>
+      </w:r>
+      <w:r>
+        <w:rPr>
+          <w:lang w:bidi="ar-SA"/>
+        </w:rPr>
+        <w:t>sim</w:t>
+      </w:r>
+      <w:proofErr w:type="spellEnd"/>
+      <w:r>
+        <w:rPr>
+          <w:lang w:bidi="ar-SA"/>
+        </w:rPr>
+        <w:t xml:space="preserve"> test.asm -d -</w:t>
       </w:r>
       <w:proofErr w:type="spellStart"/>
       <w:r>
@@ -22840,6 +22947,89 @@
     </w:p>
     <w:p>
       <w:pPr>
+        <w:pStyle w:val="Heading2"/>
+      </w:pPr>
+      <w:bookmarkStart w:id="23" w:name="_Toc181032512"/>
+      <w:r>
+        <w:t>Cycle counts</w:t>
+      </w:r>
+      <w:bookmarkEnd w:id="23"/>
+    </w:p>
+    <w:p>
+      <w:pPr>
+        <w:rPr>
+          <w:lang w:bidi="ar-SA"/>
+        </w:rPr>
+      </w:pPr>
+      <w:r>
+        <w:rPr>
+          <w:lang w:bidi="ar-SA"/>
+        </w:rPr>
+        <w:t xml:space="preserve">In ANNA, every instruction takes one cycle to execute.  By default, the simulator will automatically terminate any program that exceeds 10,000 cycles.  You may override this behavior by specifying a different maximum cycle count with the </w:t>
+      </w:r>
+      <w:r>
+        <w:rPr>
+          <w:rStyle w:val="CodeChar"/>
+        </w:rPr>
+        <w:t>-y</w:t>
+      </w:r>
+      <w:r>
+        <w:rPr>
+          <w:lang w:bidi="ar-SA"/>
+        </w:rPr>
+        <w:t xml:space="preserve"> or </w:t>
+      </w:r>
+      <w:r>
+        <w:rPr>
+          <w:rStyle w:val="CodeChar"/>
+        </w:rPr>
+        <w:t>--max-cycle</w:t>
+      </w:r>
+      <w:r>
+        <w:rPr>
+          <w:lang w:bidi="ar-SA"/>
+        </w:rPr>
+        <w:t>s switches.  For example, to allow your program to run up to 15K cycles:</w:t>
+      </w:r>
+    </w:p>
+    <w:p>
+      <w:pPr>
+        <w:rPr>
+          <w:lang w:bidi="ar-SA"/>
+        </w:rPr>
+      </w:pPr>
+    </w:p>
+    <w:p>
+      <w:pPr>
+        <w:pStyle w:val="Code"/>
+        <w:rPr>
+          <w:lang w:bidi="ar-SA"/>
+        </w:rPr>
+      </w:pPr>
+      <w:proofErr w:type="spellStart"/>
+      <w:r>
+        <w:rPr>
+          <w:lang w:bidi="ar-SA"/>
+        </w:rPr>
+        <w:t>annasim</w:t>
+      </w:r>
+      <w:proofErr w:type="spellEnd"/>
+      <w:r>
+        <w:rPr>
+          <w:lang w:bidi="ar-SA"/>
+        </w:rPr>
+        <w:t xml:space="preserve"> your_filename.asm -r -y 15000</w:t>
+      </w:r>
+    </w:p>
+    <w:p>
+      <w:pPr>
+        <w:rPr>
+          <w:lang w:bidi="ar-SA"/>
+        </w:rPr>
+      </w:pPr>
+    </w:p>
+    <w:p>
+      <w:pPr>
         <w:spacing w:after="0" w:line="259" w:lineRule="auto"/>
         <w:ind w:left="0" w:firstLine="0"/>
         <w:jc w:val="left"/>
@@ -22851,11 +23041,12 @@
         <w:spacing w:after="197"/>
         <w:ind w:left="417" w:hanging="432"/>
       </w:pPr>
-      <w:bookmarkStart w:id="23" w:name="_Toc180839624"/>
-      <w:r>
+      <w:bookmarkStart w:id="24" w:name="_Toc181032513"/>
+      <w:r>
+        <w:lastRenderedPageBreak/>
         <w:t>Style Guide</w:t>
       </w:r>
-      <w:bookmarkEnd w:id="23"/>
+      <w:bookmarkEnd w:id="24"/>
       <w:r>
         <w:t xml:space="preserve"> </w:t>
       </w:r>
@@ -22865,11 +23056,11 @@
         <w:pStyle w:val="Heading2"/>
         <w:ind w:left="705" w:hanging="720"/>
       </w:pPr>
-      <w:bookmarkStart w:id="24" w:name="_Toc180839625"/>
+      <w:bookmarkStart w:id="25" w:name="_Toc181032514"/>
       <w:r>
         <w:t>Commenting Convention</w:t>
       </w:r>
-      <w:bookmarkEnd w:id="24"/>
+      <w:bookmarkEnd w:id="25"/>
       <w:r>
         <w:t xml:space="preserve"> </w:t>
       </w:r>
@@ -22979,7 +23170,6 @@
         <w:ind w:hanging="360"/>
       </w:pPr>
       <w:r>
-        <w:lastRenderedPageBreak/>
         <w:t xml:space="preserve">Place a brief comment for each logical segment of code.  Since assembly language programs are notoriously difficult to read, good comments are </w:t>
       </w:r>
       <w:proofErr w:type="gramStart"/>
@@ -23036,11 +23226,11 @@
         <w:pStyle w:val="Heading2"/>
         <w:ind w:left="705" w:hanging="720"/>
       </w:pPr>
-      <w:bookmarkStart w:id="25" w:name="_Toc180839626"/>
+      <w:bookmarkStart w:id="26" w:name="_Toc181032515"/>
       <w:r>
         <w:t>Other Style Guidelines</w:t>
       </w:r>
-      <w:bookmarkEnd w:id="25"/>
+      <w:bookmarkEnd w:id="26"/>
       <w:r>
         <w:t xml:space="preserve"> </w:t>
       </w:r>
@@ -28811,7 +29001,7 @@
 </file>
 
 <file path=customXml/itemProps1.xml><?xml version="1.0" encoding="utf-8"?>
-<ds:datastoreItem xmlns:ds="http://schemas.openxmlformats.org/officeDocument/2006/customXml" ds:itemID="{FDA82EBD-9355-1A41-B820-EB1A92D8EFF1}">
+<ds:datastoreItem xmlns:ds="http://schemas.openxmlformats.org/officeDocument/2006/customXml" ds:itemID="{B174DBC7-531D-A04E-B0B2-CF18D5C4CDF9}">
   <ds:schemaRefs>
     <ds:schemaRef ds:uri="http://schemas.openxmlformats.org/officeDocument/2006/bibliography"/>
   </ds:schemaRefs>

</xml_diff>